<commit_message>
UPDATE: Networthy requirements document
</commit_message>
<xml_diff>
--- a/docs/networthy_requirements_document.docx
+++ b/docs/networthy_requirements_document.docx
@@ -439,7 +439,7 @@
         <w:rPr>
           <w:rtl w:val="0"/>
         </w:rPr>
-        <w:t xml:space="preserve">Networthy is an early-stage company and the purpose of this project is to build an MVP. Hence, no constraints have been imposed as such. The choice of tech stack has been left to the team and there are no upstream or downstream dependencies. The product has minimal integrations with Twilio and Calendly.</w:t>
+        <w:t xml:space="preserve">Networthy is an early-stage company and the purpose of this project is to build an MVP. Hence, no constraints have been imposed as such. The choice of tech stack has been left to the team and there are no upstream or downstream dependencies. The product has minimal integrations with Calendly.</w:t>
       </w:r>
       <w:r>
         <w:rPr>
@@ -473,7 +473,7 @@
       <w:pPr>
         <w:numPr>
           <w:ilvl w:val="0"/>
-          <w:numId w:val="5"/>
+          <w:numId w:val="8"/>
         </w:numPr>
         <w:ind w:left="720" w:hanging="360"/>
         <w:rPr>
@@ -487,21 +487,39 @@
       </w:pPr>
       <w:r>
         <w:rPr>
+          <w:rtl w:val="0"/>
+        </w:rPr>
+        <w:t xml:space="preserve">This project has the following third-party dependencies: </w:t>
+      </w:r>
+    </w:p>
+    <w:p>
+      <w:pPr>
+        <w:numPr>
+          <w:ilvl w:val="1"/>
+          <w:numId w:val="8"/>
+        </w:numPr>
+        <w:shd w:fill="ffffff" w:val="clear"/>
+        <w:ind w:left="1440" w:hanging="360"/>
+        <w:rPr>
           <w:rFonts w:ascii="Roboto" w:cs="Roboto" w:eastAsia="Roboto" w:hAnsi="Roboto"/>
           <w:color w:val="3c4043"/>
           <w:sz w:val="21"/>
           <w:szCs w:val="21"/>
           <w:highlight w:val="white"/>
-          <w:rtl w:val="0"/>
-        </w:rPr>
-        <w:t xml:space="preserve">This project has the following third-party dependencies: </w:t>
+        </w:rPr>
+      </w:pPr>
+      <w:r>
+        <w:rPr>
+          <w:rtl w:val="0"/>
+        </w:rPr>
+        <w:t xml:space="preserve">AWS cloud infrastructure for hosting the web application</w:t>
       </w:r>
     </w:p>
     <w:p>
       <w:pPr>
         <w:numPr>
           <w:ilvl w:val="1"/>
-          <w:numId w:val="5"/>
+          <w:numId w:val="8"/>
         </w:numPr>
         <w:shd w:fill="ffffff" w:val="clear"/>
         <w:ind w:left="1440" w:hanging="360"/>
@@ -510,25 +528,97 @@
           <w:color w:val="3c4043"/>
           <w:sz w:val="21"/>
           <w:szCs w:val="21"/>
-          <w:highlight w:val="white"/>
-        </w:rPr>
-      </w:pPr>
-      <w:r>
+        </w:rPr>
+      </w:pPr>
+      <w:r>
+        <w:rPr>
+          <w:rtl w:val="0"/>
+        </w:rPr>
+        <w:t xml:space="preserve">Calendly API for scheduling meetings between clients and mentors</w:t>
+      </w:r>
+    </w:p>
+    <w:p>
+      <w:pPr>
+        <w:shd w:fill="ffffff" w:val="clear"/>
+        <w:rPr/>
+      </w:pPr>
+      <w:r>
+        <w:rPr>
+          <w:rtl w:val="0"/>
+        </w:rPr>
+      </w:r>
+    </w:p>
+    <w:p>
+      <w:pPr>
+        <w:shd w:fill="ffffff" w:val="clear"/>
+        <w:rPr/>
+      </w:pPr>
+      <w:r>
+        <w:rPr>
+          <w:rtl w:val="0"/>
+        </w:rPr>
+      </w:r>
+    </w:p>
+    <w:p>
+      <w:pPr>
+        <w:shd w:fill="ffffff" w:val="clear"/>
+        <w:rPr/>
+      </w:pPr>
+      <w:r>
+        <w:rPr>
+          <w:rtl w:val="0"/>
+        </w:rPr>
+      </w:r>
+    </w:p>
+    <w:p>
+      <w:pPr>
+        <w:shd w:fill="ffffff" w:val="clear"/>
+        <w:rPr/>
+      </w:pPr>
+      <w:r>
+        <w:rPr>
+          <w:rtl w:val="0"/>
+        </w:rPr>
+      </w:r>
+    </w:p>
+    <w:p>
+      <w:pPr>
+        <w:ind w:left="0" w:firstLine="0"/>
+        <w:rPr/>
+      </w:pPr>
+      <w:r>
+        <w:rPr>
+          <w:rtl w:val="0"/>
+        </w:rPr>
+      </w:r>
+    </w:p>
+    <w:p>
+      <w:pPr>
+        <w:numPr>
+          <w:ilvl w:val="0"/>
+          <w:numId w:val="8"/>
+        </w:numPr>
+        <w:shd w:fill="ffffff" w:val="clear"/>
+        <w:ind w:left="720" w:hanging="360"/>
         <w:rPr>
           <w:rFonts w:ascii="Roboto" w:cs="Roboto" w:eastAsia="Roboto" w:hAnsi="Roboto"/>
           <w:color w:val="3c4043"/>
           <w:sz w:val="21"/>
           <w:szCs w:val="21"/>
-          <w:rtl w:val="0"/>
-        </w:rPr>
-        <w:t xml:space="preserve">AWS cloud infrastructure for hosting the web application</w:t>
+        </w:rPr>
+      </w:pPr>
+      <w:r>
+        <w:rPr>
+          <w:rtl w:val="0"/>
+        </w:rPr>
+        <w:t xml:space="preserve">Some key assumptions made from a user's perspective are listed below: </w:t>
       </w:r>
     </w:p>
     <w:p>
       <w:pPr>
         <w:numPr>
           <w:ilvl w:val="1"/>
-          <w:numId w:val="5"/>
+          <w:numId w:val="8"/>
         </w:numPr>
         <w:shd w:fill="ffffff" w:val="clear"/>
         <w:ind w:left="1440" w:hanging="360"/>
@@ -541,13 +631,36 @@
       </w:pPr>
       <w:r>
         <w:rPr>
+          <w:rtl w:val="0"/>
+        </w:rPr>
+        <w:t xml:space="preserve">A user must sign-up on NetWorthy using a valid email address before booking appointments with a coach</w:t>
+      </w:r>
+    </w:p>
+    <w:p>
+      <w:pPr>
+        <w:numPr>
+          <w:ilvl w:val="1"/>
+          <w:numId w:val="8"/>
+        </w:numPr>
+        <w:shd w:fill="ffffff" w:val="clear"/>
+        <w:ind w:left="1440" w:hanging="360"/>
+        <w:rPr>
           <w:rFonts w:ascii="Roboto" w:cs="Roboto" w:eastAsia="Roboto" w:hAnsi="Roboto"/>
           <w:color w:val="3c4043"/>
           <w:sz w:val="21"/>
           <w:szCs w:val="21"/>
-          <w:rtl w:val="0"/>
-        </w:rPr>
-        <w:t xml:space="preserve">Calendly API for scheduling meetings between clients and mentors</w:t>
+        </w:rPr>
+      </w:pPr>
+      <w:r>
+        <w:rPr>
+          <w:rtl w:val="0"/>
+        </w:rPr>
+        <w:t xml:space="preserve">Each coach profile must be manually approved by an administrator before it can be on-boarded onto the platform</w:t>
+      </w:r>
+      <w:r>
+        <w:rPr>
+          <w:rtl w:val="0"/>
+        </w:rPr>
       </w:r>
     </w:p>
     <w:p>
@@ -584,170 +697,6 @@
     </w:p>
     <w:p>
       <w:pPr>
-        <w:shd w:fill="ffffff" w:val="clear"/>
-        <w:rPr>
-          <w:rFonts w:ascii="Roboto" w:cs="Roboto" w:eastAsia="Roboto" w:hAnsi="Roboto"/>
-          <w:color w:val="3c4043"/>
-          <w:sz w:val="21"/>
-          <w:szCs w:val="21"/>
-        </w:rPr>
-      </w:pPr>
-      <w:r>
-        <w:rPr>
-          <w:rtl w:val="0"/>
-        </w:rPr>
-      </w:r>
-    </w:p>
-    <w:p>
-      <w:pPr>
-        <w:shd w:fill="ffffff" w:val="clear"/>
-        <w:rPr>
-          <w:rFonts w:ascii="Roboto" w:cs="Roboto" w:eastAsia="Roboto" w:hAnsi="Roboto"/>
-          <w:color w:val="3c4043"/>
-          <w:sz w:val="21"/>
-          <w:szCs w:val="21"/>
-        </w:rPr>
-      </w:pPr>
-      <w:r>
-        <w:rPr>
-          <w:rtl w:val="0"/>
-        </w:rPr>
-      </w:r>
-    </w:p>
-    <w:p>
-      <w:pPr>
-        <w:ind w:left="0" w:firstLine="0"/>
-        <w:rPr>
-          <w:rFonts w:ascii="Roboto" w:cs="Roboto" w:eastAsia="Roboto" w:hAnsi="Roboto"/>
-          <w:color w:val="3c4043"/>
-          <w:sz w:val="21"/>
-          <w:szCs w:val="21"/>
-          <w:highlight w:val="white"/>
-        </w:rPr>
-      </w:pPr>
-      <w:r>
-        <w:rPr>
-          <w:rtl w:val="0"/>
-        </w:rPr>
-      </w:r>
-    </w:p>
-    <w:p>
-      <w:pPr>
-        <w:numPr>
-          <w:ilvl w:val="0"/>
-          <w:numId w:val="5"/>
-        </w:numPr>
-        <w:shd w:fill="ffffff" w:val="clear"/>
-        <w:ind w:left="720" w:hanging="360"/>
-        <w:rPr>
-          <w:rFonts w:ascii="Roboto" w:cs="Roboto" w:eastAsia="Roboto" w:hAnsi="Roboto"/>
-          <w:color w:val="3c4043"/>
-          <w:sz w:val="21"/>
-          <w:szCs w:val="21"/>
-        </w:rPr>
-      </w:pPr>
-      <w:r>
-        <w:rPr>
-          <w:rFonts w:ascii="Roboto" w:cs="Roboto" w:eastAsia="Roboto" w:hAnsi="Roboto"/>
-          <w:color w:val="3c4043"/>
-          <w:sz w:val="21"/>
-          <w:szCs w:val="21"/>
-          <w:rtl w:val="0"/>
-        </w:rPr>
-        <w:t xml:space="preserve">Some key assumptions made from a user's perspective are listed below: </w:t>
-      </w:r>
-    </w:p>
-    <w:p>
-      <w:pPr>
-        <w:numPr>
-          <w:ilvl w:val="1"/>
-          <w:numId w:val="5"/>
-        </w:numPr>
-        <w:shd w:fill="ffffff" w:val="clear"/>
-        <w:ind w:left="1440" w:hanging="360"/>
-        <w:rPr>
-          <w:rFonts w:ascii="Roboto" w:cs="Roboto" w:eastAsia="Roboto" w:hAnsi="Roboto"/>
-          <w:color w:val="3c4043"/>
-          <w:sz w:val="21"/>
-          <w:szCs w:val="21"/>
-        </w:rPr>
-      </w:pPr>
-      <w:r>
-        <w:rPr>
-          <w:rFonts w:ascii="Roboto" w:cs="Roboto" w:eastAsia="Roboto" w:hAnsi="Roboto"/>
-          <w:color w:val="3c4043"/>
-          <w:sz w:val="21"/>
-          <w:szCs w:val="21"/>
-          <w:rtl w:val="0"/>
-        </w:rPr>
-        <w:t xml:space="preserve">A user must sign-up on NetWorthy using a valid email address before booking appointments with a coach</w:t>
-      </w:r>
-    </w:p>
-    <w:p>
-      <w:pPr>
-        <w:numPr>
-          <w:ilvl w:val="1"/>
-          <w:numId w:val="5"/>
-        </w:numPr>
-        <w:shd w:fill="ffffff" w:val="clear"/>
-        <w:ind w:left="1440" w:hanging="360"/>
-        <w:rPr>
-          <w:rFonts w:ascii="Roboto" w:cs="Roboto" w:eastAsia="Roboto" w:hAnsi="Roboto"/>
-          <w:color w:val="3c4043"/>
-          <w:sz w:val="21"/>
-          <w:szCs w:val="21"/>
-        </w:rPr>
-      </w:pPr>
-      <w:r>
-        <w:rPr>
-          <w:rFonts w:ascii="Roboto" w:cs="Roboto" w:eastAsia="Roboto" w:hAnsi="Roboto"/>
-          <w:color w:val="3c4043"/>
-          <w:sz w:val="21"/>
-          <w:szCs w:val="21"/>
-          <w:rtl w:val="0"/>
-        </w:rPr>
-        <w:t xml:space="preserve">Each coach profile must be manually approved by an administrator before it can be on-boarded onto the platform</w:t>
-      </w:r>
-      <w:r>
-        <w:rPr>
-          <w:rtl w:val="0"/>
-        </w:rPr>
-      </w:r>
-    </w:p>
-    <w:p>
-      <w:pPr>
-        <w:shd w:fill="ffffff" w:val="clear"/>
-        <w:rPr>
-          <w:rFonts w:ascii="Roboto" w:cs="Roboto" w:eastAsia="Roboto" w:hAnsi="Roboto"/>
-          <w:color w:val="3c4043"/>
-          <w:sz w:val="21"/>
-          <w:szCs w:val="21"/>
-        </w:rPr>
-      </w:pPr>
-      <w:r>
-        <w:rPr>
-          <w:rtl w:val="0"/>
-        </w:rPr>
-      </w:r>
-    </w:p>
-    <w:p>
-      <w:pPr>
-        <w:shd w:fill="ffffff" w:val="clear"/>
-        <w:rPr>
-          <w:rFonts w:ascii="Roboto" w:cs="Roboto" w:eastAsia="Roboto" w:hAnsi="Roboto"/>
-          <w:color w:val="3c4043"/>
-          <w:sz w:val="21"/>
-          <w:szCs w:val="21"/>
-        </w:rPr>
-      </w:pPr>
-      <w:r>
-        <w:rPr>
-          <w:rtl w:val="0"/>
-        </w:rPr>
-      </w:r>
-    </w:p>
-    <w:p>
-      <w:pPr>
         <w:rPr/>
       </w:pPr>
       <w:r>
@@ -833,7 +782,7 @@
       <w:pPr>
         <w:numPr>
           <w:ilvl w:val="0"/>
-          <w:numId w:val="3"/>
+          <w:numId w:val="9"/>
         </w:numPr>
         <w:ind w:left="720" w:hanging="360"/>
         <w:rPr>
@@ -844,14 +793,19 @@
         <w:rPr>
           <w:rtl w:val="0"/>
         </w:rPr>
-        <w:t xml:space="preserve">Login</w:t>
-      </w:r>
-    </w:p>
-    <w:p>
-      <w:pPr>
-        <w:numPr>
-          <w:ilvl w:val="0"/>
-          <w:numId w:val="3"/>
+        <w:t xml:space="preserve">A client can sign up into the NetWorthy portal.</w:t>
+      </w:r>
+      <w:r>
+        <w:rPr>
+          <w:rtl w:val="0"/>
+        </w:rPr>
+      </w:r>
+    </w:p>
+    <w:p>
+      <w:pPr>
+        <w:numPr>
+          <w:ilvl w:val="0"/>
+          <w:numId w:val="4"/>
         </w:numPr>
         <w:ind w:left="720" w:hanging="360"/>
         <w:rPr>
@@ -862,14 +816,14 @@
         <w:rPr>
           <w:rtl w:val="0"/>
         </w:rPr>
-        <w:t xml:space="preserve">Verify email</w:t>
-      </w:r>
-    </w:p>
-    <w:p>
-      <w:pPr>
-        <w:numPr>
-          <w:ilvl w:val="0"/>
-          <w:numId w:val="3"/>
+        <w:t xml:space="preserve">Post signup, he needs to verify his email address by clicking on the verification email sent by NetWorthy portal.</w:t>
+      </w:r>
+    </w:p>
+    <w:p>
+      <w:pPr>
+        <w:numPr>
+          <w:ilvl w:val="0"/>
+          <w:numId w:val="4"/>
         </w:numPr>
         <w:ind w:left="720" w:hanging="360"/>
         <w:rPr>
@@ -880,14 +834,14 @@
         <w:rPr>
           <w:rtl w:val="0"/>
         </w:rPr>
-        <w:t xml:space="preserve">Fill profile survey form.</w:t>
-      </w:r>
-    </w:p>
-    <w:p>
-      <w:pPr>
-        <w:numPr>
-          <w:ilvl w:val="0"/>
-          <w:numId w:val="3"/>
+        <w:t xml:space="preserve">Post verification, he needs to fill and submit a survey form.</w:t>
+      </w:r>
+    </w:p>
+    <w:p>
+      <w:pPr>
+        <w:numPr>
+          <w:ilvl w:val="0"/>
+          <w:numId w:val="4"/>
         </w:numPr>
         <w:ind w:left="720" w:hanging="360"/>
         <w:rPr>
@@ -898,14 +852,14 @@
         <w:rPr>
           <w:rtl w:val="0"/>
         </w:rPr>
-        <w:t xml:space="preserve">Edit the profile including the initial signup survey form.</w:t>
-      </w:r>
-    </w:p>
-    <w:p>
-      <w:pPr>
-        <w:numPr>
-          <w:ilvl w:val="0"/>
-          <w:numId w:val="3"/>
+        <w:t xml:space="preserve">Post survey form, he should be able to login into the portal.</w:t>
+      </w:r>
+    </w:p>
+    <w:p>
+      <w:pPr>
+        <w:numPr>
+          <w:ilvl w:val="0"/>
+          <w:numId w:val="4"/>
         </w:numPr>
         <w:ind w:left="720" w:hanging="360"/>
         <w:rPr>
@@ -916,14 +870,14 @@
         <w:rPr>
           <w:rtl w:val="0"/>
         </w:rPr>
-        <w:t xml:space="preserve">Add a financial goal and assign tags (multiple) for that goal.</w:t>
-      </w:r>
-    </w:p>
-    <w:p>
-      <w:pPr>
-        <w:numPr>
-          <w:ilvl w:val="0"/>
-          <w:numId w:val="3"/>
+        <w:t xml:space="preserve">The client should be able to edit the profile (except the disabled fields) which includes both his personal details and the survey form post signup.</w:t>
+      </w:r>
+    </w:p>
+    <w:p>
+      <w:pPr>
+        <w:numPr>
+          <w:ilvl w:val="0"/>
+          <w:numId w:val="4"/>
         </w:numPr>
         <w:ind w:left="720" w:hanging="360"/>
         <w:rPr>
@@ -934,14 +888,14 @@
         <w:rPr>
           <w:rtl w:val="0"/>
         </w:rPr>
-        <w:t xml:space="preserve">Edit the financial goal.</w:t>
-      </w:r>
-    </w:p>
-    <w:p>
-      <w:pPr>
-        <w:numPr>
-          <w:ilvl w:val="0"/>
-          <w:numId w:val="3"/>
+        <w:t xml:space="preserve">The client should be able to add a financial goal (using the multiple textboxes in SMART format) and add tags for that goal from the list of existing tags. The goal stage will be “not started” in the beginning.</w:t>
+      </w:r>
+    </w:p>
+    <w:p>
+      <w:pPr>
+        <w:numPr>
+          <w:ilvl w:val="0"/>
+          <w:numId w:val="4"/>
         </w:numPr>
         <w:ind w:left="720" w:hanging="360"/>
         <w:rPr>
@@ -952,14 +906,14 @@
         <w:rPr>
           <w:rtl w:val="0"/>
         </w:rPr>
-        <w:t xml:space="preserve">Setup meeting with a coach.</w:t>
-      </w:r>
-    </w:p>
-    <w:p>
-      <w:pPr>
-        <w:numPr>
-          <w:ilvl w:val="0"/>
-          <w:numId w:val="3"/>
+        <w:t xml:space="preserve">The client should then also be able to edit the goal.</w:t>
+      </w:r>
+    </w:p>
+    <w:p>
+      <w:pPr>
+        <w:numPr>
+          <w:ilvl w:val="0"/>
+          <w:numId w:val="4"/>
         </w:numPr>
         <w:ind w:left="720" w:hanging="360"/>
         <w:rPr>
@@ -970,14 +924,14 @@
         <w:rPr>
           <w:rtl w:val="0"/>
         </w:rPr>
-        <w:t xml:space="preserve">Move the goal stage.</w:t>
-      </w:r>
-    </w:p>
-    <w:p>
-      <w:pPr>
-        <w:numPr>
-          <w:ilvl w:val="0"/>
-          <w:numId w:val="3"/>
+        <w:t xml:space="preserve">A client has the option to set up a meeting with the coach using calendly.</w:t>
+      </w:r>
+    </w:p>
+    <w:p>
+      <w:pPr>
+        <w:numPr>
+          <w:ilvl w:val="0"/>
+          <w:numId w:val="4"/>
         </w:numPr>
         <w:ind w:left="720" w:hanging="360"/>
         <w:rPr>
@@ -988,25 +942,177 @@
         <w:rPr>
           <w:rtl w:val="0"/>
         </w:rPr>
-        <w:t xml:space="preserve">View Personalized content</w:t>
-      </w:r>
-    </w:p>
-    <w:p>
-      <w:pPr>
-        <w:rPr/>
-      </w:pPr>
-      <w:r>
-        <w:rPr>
-          <w:rtl w:val="0"/>
-        </w:rPr>
-      </w:r>
-    </w:p>
-    <w:p>
-      <w:pPr>
-        <w:rPr/>
-      </w:pPr>
-      <w:r>
-        <w:rPr>
+        <w:t xml:space="preserve">The client can change the stage of all goals the client created. Once the client marks the goal as completed, it will go “in review” state until the coach approves it, post which it changes to “completed”.</w:t>
+      </w:r>
+    </w:p>
+    <w:p>
+      <w:pPr>
+        <w:numPr>
+          <w:ilvl w:val="0"/>
+          <w:numId w:val="4"/>
+        </w:numPr>
+        <w:ind w:left="720" w:hanging="360"/>
+        <w:rPr>
+          <w:u w:val="none"/>
+        </w:rPr>
+      </w:pPr>
+      <w:r>
+        <w:rPr>
+          <w:rtl w:val="0"/>
+        </w:rPr>
+        <w:t xml:space="preserve">The client can view all the coach’s basic contact information and choose a coach.</w:t>
+      </w:r>
+    </w:p>
+    <w:p>
+      <w:pPr>
+        <w:numPr>
+          <w:ilvl w:val="0"/>
+          <w:numId w:val="4"/>
+        </w:numPr>
+        <w:ind w:left="720" w:hanging="360"/>
+        <w:rPr>
+          <w:u w:val="none"/>
+        </w:rPr>
+      </w:pPr>
+      <w:r>
+        <w:rPr>
+          <w:rtl w:val="0"/>
+        </w:rPr>
+        <w:t xml:space="preserve">The client can have only one coach at a given time.</w:t>
+      </w:r>
+    </w:p>
+    <w:p>
+      <w:pPr>
+        <w:numPr>
+          <w:ilvl w:val="0"/>
+          <w:numId w:val="4"/>
+        </w:numPr>
+        <w:ind w:left="720" w:hanging="360"/>
+        <w:rPr>
+          <w:u w:val="none"/>
+        </w:rPr>
+      </w:pPr>
+      <w:r>
+        <w:rPr>
+          <w:rtl w:val="0"/>
+        </w:rPr>
+        <w:t xml:space="preserve">A client can change his coach at any given point.</w:t>
+      </w:r>
+    </w:p>
+    <w:p>
+      <w:pPr>
+        <w:numPr>
+          <w:ilvl w:val="0"/>
+          <w:numId w:val="4"/>
+        </w:numPr>
+        <w:ind w:left="720" w:hanging="360"/>
+        <w:rPr>
+          <w:u w:val="none"/>
+        </w:rPr>
+      </w:pPr>
+      <w:r>
+        <w:rPr>
+          <w:rtl w:val="0"/>
+        </w:rPr>
+        <w:t xml:space="preserve">The client will be able to see the personalized content based on the tags of his goals.</w:t>
+      </w:r>
+    </w:p>
+    <w:p>
+      <w:pPr>
+        <w:numPr>
+          <w:ilvl w:val="0"/>
+          <w:numId w:val="4"/>
+        </w:numPr>
+        <w:ind w:left="720" w:hanging="360"/>
+        <w:rPr>
+          <w:u w:val="none"/>
+        </w:rPr>
+      </w:pPr>
+      <w:r>
+        <w:rPr>
+          <w:rtl w:val="0"/>
+        </w:rPr>
+        <w:t xml:space="preserve">The client should be able to logout of the NetWorthy application.</w:t>
+      </w:r>
+    </w:p>
+    <w:p>
+      <w:pPr>
+        <w:numPr>
+          <w:ilvl w:val="0"/>
+          <w:numId w:val="4"/>
+        </w:numPr>
+        <w:ind w:left="720" w:hanging="360"/>
+        <w:rPr>
+          <w:u w:val="none"/>
+        </w:rPr>
+      </w:pPr>
+      <w:r>
+        <w:rPr>
+          <w:rtl w:val="0"/>
+        </w:rPr>
+        <w:t xml:space="preserve">The client should not be able to view the post meeting notes added by the coach.</w:t>
+      </w:r>
+    </w:p>
+    <w:p>
+      <w:pPr>
+        <w:ind w:left="0" w:firstLine="0"/>
+        <w:rPr/>
+      </w:pPr>
+      <w:r>
+        <w:rPr>
+          <w:rtl w:val="0"/>
+        </w:rPr>
+      </w:r>
+    </w:p>
+    <w:p>
+      <w:pPr>
+        <w:rPr/>
+      </w:pPr>
+      <w:r>
+        <w:rPr>
+          <w:rtl w:val="0"/>
+        </w:rPr>
+      </w:r>
+    </w:p>
+    <w:p>
+      <w:pPr>
+        <w:rPr/>
+      </w:pPr>
+      <w:r>
+        <w:rPr>
+          <w:rtl w:val="0"/>
+        </w:rPr>
+      </w:r>
+    </w:p>
+    <w:p>
+      <w:pPr>
+        <w:rPr/>
+      </w:pPr>
+      <w:r>
+        <w:rPr>
+          <w:rtl w:val="0"/>
+        </w:rPr>
+      </w:r>
+    </w:p>
+    <w:p>
+      <w:pPr>
+        <w:rPr/>
+      </w:pPr>
+      <w:r>
+        <w:rPr>
+          <w:rtl w:val="0"/>
+        </w:rPr>
+      </w:r>
+    </w:p>
+    <w:p>
+      <w:pPr>
+        <w:rPr>
+          <w:b w:val="1"/>
+        </w:rPr>
+      </w:pPr>
+      <w:r>
+        <w:rPr>
+          <w:b w:val="1"/>
           <w:rtl w:val="0"/>
         </w:rPr>
         <w:t xml:space="preserve">Coach</w:t>
@@ -1016,7 +1122,7 @@
       <w:pPr>
         <w:numPr>
           <w:ilvl w:val="0"/>
-          <w:numId w:val="8"/>
+          <w:numId w:val="11"/>
         </w:numPr>
         <w:ind w:left="720" w:hanging="360"/>
         <w:rPr>
@@ -1027,14 +1133,29 @@
         <w:rPr>
           <w:rtl w:val="0"/>
         </w:rPr>
-        <w:t xml:space="preserve">Login</w:t>
-      </w:r>
-    </w:p>
-    <w:p>
-      <w:pPr>
-        <w:numPr>
-          <w:ilvl w:val="0"/>
-          <w:numId w:val="8"/>
+        <w:t xml:space="preserve">A coach can sign up on NetWorthy using the coach sign-up page.</w:t>
+      </w:r>
+    </w:p>
+    <w:p>
+      <w:pPr>
+        <w:numPr>
+          <w:ilvl w:val="0"/>
+          <w:numId w:val="11"/>
+        </w:numPr>
+        <w:ind w:left="720" w:hanging="360"/>
+      </w:pPr>
+      <w:r>
+        <w:rPr>
+          <w:rtl w:val="0"/>
+        </w:rPr>
+        <w:t xml:space="preserve">Post signup, he needs to verify his email address by clicking on the verification email sent by NetWorthy portal.</w:t>
+      </w:r>
+    </w:p>
+    <w:p>
+      <w:pPr>
+        <w:numPr>
+          <w:ilvl w:val="0"/>
+          <w:numId w:val="11"/>
         </w:numPr>
         <w:ind w:left="720" w:hanging="360"/>
         <w:rPr>
@@ -1045,14 +1166,14 @@
         <w:rPr>
           <w:rtl w:val="0"/>
         </w:rPr>
-        <w:t xml:space="preserve">Signup</w:t>
-      </w:r>
-    </w:p>
-    <w:p>
-      <w:pPr>
-        <w:numPr>
-          <w:ilvl w:val="0"/>
-          <w:numId w:val="7"/>
+        <w:t xml:space="preserve">During sign-up, the coach is required to upload a copy of their resume and 2 letters of references along with other basic personal information.</w:t>
+      </w:r>
+    </w:p>
+    <w:p>
+      <w:pPr>
+        <w:numPr>
+          <w:ilvl w:val="0"/>
+          <w:numId w:val="11"/>
         </w:numPr>
         <w:ind w:left="720" w:hanging="360"/>
         <w:rPr>
@@ -1063,14 +1184,59 @@
         <w:rPr>
           <w:rtl w:val="0"/>
         </w:rPr>
-        <w:t xml:space="preserve">Move the goal stage for clients </w:t>
-      </w:r>
-    </w:p>
-    <w:p>
-      <w:pPr>
-        <w:numPr>
-          <w:ilvl w:val="0"/>
-          <w:numId w:val="7"/>
+        <w:t xml:space="preserve">Post sign-up, all coaches' profiles will be sent for approval by the NetWorthy admin and post approval, he should be able to login.</w:t>
+      </w:r>
+    </w:p>
+    <w:p>
+      <w:pPr>
+        <w:numPr>
+          <w:ilvl w:val="0"/>
+          <w:numId w:val="11"/>
+        </w:numPr>
+        <w:ind w:left="720" w:hanging="360"/>
+      </w:pPr>
+      <w:r>
+        <w:rPr>
+          <w:rtl w:val="0"/>
+        </w:rPr>
+        <w:t xml:space="preserve">The coach can see the client goals (and its stages) including their basic contact information.</w:t>
+      </w:r>
+    </w:p>
+    <w:p>
+      <w:pPr>
+        <w:numPr>
+          <w:ilvl w:val="0"/>
+          <w:numId w:val="11"/>
+        </w:numPr>
+        <w:ind w:left="720" w:hanging="360"/>
+      </w:pPr>
+      <w:r>
+        <w:rPr>
+          <w:rtl w:val="0"/>
+        </w:rPr>
+        <w:t xml:space="preserve">The coach is responsible for monitoring the progress of the client and is needed to approve a goal that is “in-review” and move it to “completed” state.</w:t>
+      </w:r>
+    </w:p>
+    <w:p>
+      <w:pPr>
+        <w:numPr>
+          <w:ilvl w:val="0"/>
+          <w:numId w:val="11"/>
+        </w:numPr>
+        <w:ind w:left="720" w:hanging="360"/>
+      </w:pPr>
+      <w:r>
+        <w:rPr>
+          <w:rtl w:val="0"/>
+        </w:rPr>
+        <w:t xml:space="preserve">The coach is responsible for providing financial mentorship and guidance to the clients.</w:t>
+      </w:r>
+    </w:p>
+    <w:p>
+      <w:pPr>
+        <w:numPr>
+          <w:ilvl w:val="0"/>
+          <w:numId w:val="11"/>
         </w:numPr>
         <w:ind w:left="720" w:hanging="360"/>
         <w:rPr>
@@ -1081,14 +1247,14 @@
         <w:rPr>
           <w:rtl w:val="0"/>
         </w:rPr>
-        <w:t xml:space="preserve">with the client.</w:t>
-      </w:r>
-    </w:p>
-    <w:p>
-      <w:pPr>
-        <w:numPr>
-          <w:ilvl w:val="0"/>
-          <w:numId w:val="7"/>
+        <w:t xml:space="preserve">The coach can also request a client to schedule a follow-up meeting if they require.</w:t>
+      </w:r>
+    </w:p>
+    <w:p>
+      <w:pPr>
+        <w:numPr>
+          <w:ilvl w:val="0"/>
+          <w:numId w:val="11"/>
         </w:numPr>
         <w:ind w:left="720" w:hanging="360"/>
         <w:rPr>
@@ -1099,25 +1265,29 @@
         <w:rPr>
           <w:rtl w:val="0"/>
         </w:rPr>
-        <w:t xml:space="preserve">Provide financial assistance and guidance.</w:t>
-      </w:r>
-    </w:p>
-    <w:p>
-      <w:pPr>
-        <w:rPr/>
-      </w:pPr>
-      <w:r>
-        <w:rPr>
-          <w:rtl w:val="0"/>
-        </w:rPr>
-      </w:r>
-    </w:p>
-    <w:p>
-      <w:pPr>
-        <w:rPr/>
-      </w:pPr>
-      <w:r>
-        <w:rPr>
+        <w:t xml:space="preserve">The coach can add meeting notes related to a particular goal with the meeting timestamp.</w:t>
+      </w:r>
+    </w:p>
+    <w:p>
+      <w:pPr>
+        <w:ind w:left="720" w:firstLine="0"/>
+        <w:rPr/>
+      </w:pPr>
+      <w:r>
+        <w:rPr>
+          <w:rtl w:val="0"/>
+        </w:rPr>
+      </w:r>
+    </w:p>
+    <w:p>
+      <w:pPr>
+        <w:rPr>
+          <w:b w:val="1"/>
+        </w:rPr>
+      </w:pPr>
+      <w:r>
+        <w:rPr>
+          <w:b w:val="1"/>
           <w:rtl w:val="0"/>
         </w:rPr>
         <w:t xml:space="preserve">Admin</w:t>
@@ -1138,7 +1308,7 @@
         <w:rPr>
           <w:rtl w:val="0"/>
         </w:rPr>
-        <w:t xml:space="preserve">Login</w:t>
+        <w:t xml:space="preserve">Admin will have their own login page to login into NetWorthy.</w:t>
       </w:r>
     </w:p>
     <w:p>
@@ -1148,6 +1318,21 @@
           <w:numId w:val="1"/>
         </w:numPr>
         <w:ind w:left="720" w:hanging="360"/>
+      </w:pPr>
+      <w:r>
+        <w:rPr>
+          <w:rtl w:val="0"/>
+        </w:rPr>
+        <w:t xml:space="preserve">The admin can see the coach's personal information (including their resume, letters of reference, and their contact information) based on which the admin will approve/reject a coach when the coach initially signs up on the NetWorthy Portal. </w:t>
+      </w:r>
+    </w:p>
+    <w:p>
+      <w:pPr>
+        <w:numPr>
+          <w:ilvl w:val="0"/>
+          <w:numId w:val="1"/>
+        </w:numPr>
+        <w:ind w:left="720" w:hanging="360"/>
         <w:rPr>
           <w:u w:val="none"/>
         </w:rPr>
@@ -1156,17 +1341,25 @@
         <w:rPr>
           <w:rtl w:val="0"/>
         </w:rPr>
-        <w:t xml:space="preserve">Verify the coach.</w:t>
-      </w:r>
-    </w:p>
-    <w:p>
-      <w:pPr>
-        <w:rPr/>
-      </w:pPr>
-      <w:r>
-        <w:rPr>
-          <w:rtl w:val="0"/>
-        </w:rPr>
+        <w:t xml:space="preserve">The admin can remove any client or coach from the application.</w:t>
+      </w:r>
+    </w:p>
+    <w:p>
+      <w:pPr>
+        <w:numPr>
+          <w:ilvl w:val="0"/>
+          <w:numId w:val="1"/>
+        </w:numPr>
+        <w:ind w:left="720" w:hanging="360"/>
+        <w:rPr>
+          <w:u w:val="none"/>
+        </w:rPr>
+      </w:pPr>
+      <w:r>
+        <w:rPr>
+          <w:rtl w:val="0"/>
+        </w:rPr>
+        <w:t xml:space="preserve">The admin can see information of all the coaches and the clients.</w:t>
       </w:r>
     </w:p>
     <w:p>
@@ -1175,192 +1368,9 @@
         <w:rPr/>
       </w:pPr>
       <w:r>
-        <w:rPr/>
-        <w:drawing>
-          <wp:inline distB="114300" distT="114300" distL="114300" distR="114300">
-            <wp:extent cx="4489283" cy="4071938"/>
-            <wp:effectExtent b="0" l="0" r="0" t="0"/>
-            <wp:docPr id="2" name="image1.png"/>
-            <a:graphic>
-              <a:graphicData uri="http://schemas.openxmlformats.org/drawingml/2006/picture">
-                <pic:pic>
-                  <pic:nvPicPr>
-                    <pic:cNvPr id="0" name="image1.png"/>
-                    <pic:cNvPicPr preferRelativeResize="0"/>
-                  </pic:nvPicPr>
-                  <pic:blipFill>
-                    <a:blip r:embed="rId6"/>
-                    <a:srcRect b="0" l="0" r="0" t="0"/>
-                    <a:stretch>
-                      <a:fillRect/>
-                    </a:stretch>
-                  </pic:blipFill>
-                  <pic:spPr>
-                    <a:xfrm>
-                      <a:off x="0" y="0"/>
-                      <a:ext cx="4489283" cy="4071938"/>
-                    </a:xfrm>
-                    <a:prstGeom prst="rect"/>
-                    <a:ln/>
-                  </pic:spPr>
-                </pic:pic>
-              </a:graphicData>
-            </a:graphic>
-          </wp:inline>
-        </w:drawing>
-      </w:r>
-      <w:r>
-        <w:rPr>
-          <w:rtl w:val="0"/>
-        </w:rPr>
-      </w:r>
-    </w:p>
-    <w:p>
-      <w:pPr>
-        <w:ind w:left="0" w:firstLine="0"/>
-        <w:jc w:val="center"/>
-        <w:rPr>
-          <w:b w:val="1"/>
-        </w:rPr>
-      </w:pPr>
-      <w:r>
-        <w:rPr>
-          <w:b w:val="1"/>
-          <w:rtl w:val="0"/>
-        </w:rPr>
-        <w:t xml:space="preserve">Client Use-Case</w:t>
-      </w:r>
-    </w:p>
-    <w:p>
-      <w:pPr>
-        <w:rPr/>
-      </w:pPr>
-      <w:r>
-        <w:rPr>
-          <w:rtl w:val="0"/>
-        </w:rPr>
-      </w:r>
-    </w:p>
-    <w:p>
-      <w:pPr>
-        <w:ind w:left="1440" w:firstLine="720"/>
-        <w:rPr/>
-      </w:pPr>
-      <w:r>
-        <w:rPr/>
-        <w:drawing>
-          <wp:inline distB="114300" distT="114300" distL="114300" distR="114300">
-            <wp:extent cx="3738701" cy="3470176"/>
-            <wp:effectExtent b="0" l="0" r="0" t="0"/>
-            <wp:docPr id="3" name="image2.png"/>
-            <a:graphic>
-              <a:graphicData uri="http://schemas.openxmlformats.org/drawingml/2006/picture">
-                <pic:pic>
-                  <pic:nvPicPr>
-                    <pic:cNvPr id="0" name="image2.png"/>
-                    <pic:cNvPicPr preferRelativeResize="0"/>
-                  </pic:nvPicPr>
-                  <pic:blipFill>
-                    <a:blip r:embed="rId7"/>
-                    <a:srcRect b="0" l="0" r="0" t="0"/>
-                    <a:stretch>
-                      <a:fillRect/>
-                    </a:stretch>
-                  </pic:blipFill>
-                  <pic:spPr>
-                    <a:xfrm>
-                      <a:off x="0" y="0"/>
-                      <a:ext cx="3738701" cy="3470176"/>
-                    </a:xfrm>
-                    <a:prstGeom prst="rect"/>
-                    <a:ln/>
-                  </pic:spPr>
-                </pic:pic>
-              </a:graphicData>
-            </a:graphic>
-          </wp:inline>
-        </w:drawing>
-      </w:r>
-      <w:r>
-        <w:rPr>
-          <w:rtl w:val="0"/>
-        </w:rPr>
-      </w:r>
-    </w:p>
-    <w:p>
-      <w:pPr>
-        <w:ind w:left="4320" w:firstLine="0"/>
-        <w:rPr>
-          <w:b w:val="1"/>
-        </w:rPr>
-      </w:pPr>
-      <w:r>
-        <w:rPr>
-          <w:b w:val="1"/>
-          <w:rtl w:val="0"/>
-        </w:rPr>
-        <w:t xml:space="preserve">Coach Use-Case</w:t>
-      </w:r>
-    </w:p>
-    <w:p>
-      <w:pPr>
-        <w:jc w:val="center"/>
-        <w:rPr/>
-      </w:pPr>
-      <w:r>
-        <w:rPr/>
-        <w:drawing>
-          <wp:inline distB="114300" distT="114300" distL="114300" distR="114300">
-            <wp:extent cx="4162425" cy="2081213"/>
-            <wp:effectExtent b="0" l="0" r="0" t="0"/>
-            <wp:docPr id="4" name="image3.png"/>
-            <a:graphic>
-              <a:graphicData uri="http://schemas.openxmlformats.org/drawingml/2006/picture">
-                <pic:pic>
-                  <pic:nvPicPr>
-                    <pic:cNvPr id="0" name="image3.png"/>
-                    <pic:cNvPicPr preferRelativeResize="0"/>
-                  </pic:nvPicPr>
-                  <pic:blipFill>
-                    <a:blip r:embed="rId8"/>
-                    <a:srcRect b="0" l="0" r="0" t="0"/>
-                    <a:stretch>
-                      <a:fillRect/>
-                    </a:stretch>
-                  </pic:blipFill>
-                  <pic:spPr>
-                    <a:xfrm>
-                      <a:off x="0" y="0"/>
-                      <a:ext cx="4162425" cy="2081213"/>
-                    </a:xfrm>
-                    <a:prstGeom prst="rect"/>
-                    <a:ln/>
-                  </pic:spPr>
-                </pic:pic>
-              </a:graphicData>
-            </a:graphic>
-          </wp:inline>
-        </w:drawing>
-      </w:r>
-      <w:r>
-        <w:rPr>
-          <w:rtl w:val="0"/>
-        </w:rPr>
-      </w:r>
-    </w:p>
-    <w:p>
-      <w:pPr>
-        <w:ind w:left="4320" w:firstLine="0"/>
-        <w:rPr>
-          <w:b w:val="1"/>
-        </w:rPr>
-      </w:pPr>
-      <w:r>
-        <w:rPr>
-          <w:b w:val="1"/>
-          <w:rtl w:val="0"/>
-        </w:rPr>
-        <w:t xml:space="preserve">Admin Use-Case</w:t>
+        <w:rPr>
+          <w:rtl w:val="0"/>
+        </w:rPr>
       </w:r>
     </w:p>
     <w:p>
@@ -1399,7 +1409,7 @@
       <w:pPr>
         <w:numPr>
           <w:ilvl w:val="0"/>
-          <w:numId w:val="6"/>
+          <w:numId w:val="10"/>
         </w:numPr>
         <w:ind w:left="720" w:hanging="360"/>
         <w:rPr>
@@ -1418,7 +1428,7 @@
       <w:pPr>
         <w:numPr>
           <w:ilvl w:val="0"/>
-          <w:numId w:val="4"/>
+          <w:numId w:val="5"/>
         </w:numPr>
         <w:ind w:left="1440" w:hanging="360"/>
       </w:pPr>
@@ -1433,7 +1443,7 @@
       <w:pPr>
         <w:numPr>
           <w:ilvl w:val="0"/>
-          <w:numId w:val="4"/>
+          <w:numId w:val="5"/>
         </w:numPr>
         <w:ind w:left="1440" w:hanging="360"/>
         <w:rPr>
@@ -1463,7 +1473,7 @@
       <w:pPr>
         <w:numPr>
           <w:ilvl w:val="0"/>
-          <w:numId w:val="6"/>
+          <w:numId w:val="10"/>
         </w:numPr>
         <w:ind w:left="720" w:hanging="360"/>
         <w:rPr>
@@ -1482,7 +1492,7 @@
       <w:pPr>
         <w:numPr>
           <w:ilvl w:val="0"/>
-          <w:numId w:val="4"/>
+          <w:numId w:val="5"/>
         </w:numPr>
         <w:ind w:left="1440" w:hanging="360"/>
         <w:rPr>
@@ -1500,7 +1510,7 @@
       <w:pPr>
         <w:numPr>
           <w:ilvl w:val="0"/>
-          <w:numId w:val="4"/>
+          <w:numId w:val="5"/>
         </w:numPr>
         <w:ind w:left="1440" w:hanging="360"/>
         <w:rPr>
@@ -1518,7 +1528,7 @@
       <w:pPr>
         <w:numPr>
           <w:ilvl w:val="0"/>
-          <w:numId w:val="4"/>
+          <w:numId w:val="5"/>
         </w:numPr>
         <w:ind w:left="1440" w:hanging="360"/>
       </w:pPr>
@@ -1533,7 +1543,7 @@
       <w:pPr>
         <w:numPr>
           <w:ilvl w:val="0"/>
-          <w:numId w:val="4"/>
+          <w:numId w:val="5"/>
         </w:numPr>
         <w:ind w:left="1440" w:hanging="360"/>
         <w:rPr>
@@ -1545,136 +1555,6 @@
           <w:rtl w:val="0"/>
         </w:rPr>
         <w:t xml:space="preserve">Scalability: EC2 instances allow manual and auto-scaling of hosts </w:t>
-      </w:r>
-    </w:p>
-    <w:p>
-      <w:pPr>
-        <w:rPr>
-          <w:i w:val="1"/>
-          <w:color w:val="0000ff"/>
-        </w:rPr>
-      </w:pPr>
-      <w:r>
-        <w:rPr>
-          <w:rtl w:val="0"/>
-        </w:rPr>
-      </w:r>
-    </w:p>
-    <w:p>
-      <w:pPr>
-        <w:rPr>
-          <w:i w:val="1"/>
-          <w:color w:val="0000ff"/>
-        </w:rPr>
-      </w:pPr>
-      <w:r>
-        <w:rPr>
-          <w:rtl w:val="0"/>
-        </w:rPr>
-      </w:r>
-    </w:p>
-    <w:p>
-      <w:pPr>
-        <w:rPr>
-          <w:i w:val="1"/>
-          <w:color w:val="0000ff"/>
-        </w:rPr>
-      </w:pPr>
-      <w:r>
-        <w:rPr>
-          <w:rtl w:val="0"/>
-        </w:rPr>
-      </w:r>
-    </w:p>
-    <w:p>
-      <w:pPr>
-        <w:rPr>
-          <w:i w:val="1"/>
-          <w:color w:val="0000ff"/>
-        </w:rPr>
-      </w:pPr>
-      <w:r>
-        <w:rPr>
-          <w:rtl w:val="0"/>
-        </w:rPr>
-      </w:r>
-    </w:p>
-    <w:p>
-      <w:pPr>
-        <w:rPr>
-          <w:i w:val="1"/>
-          <w:color w:val="0000ff"/>
-        </w:rPr>
-      </w:pPr>
-      <w:r>
-        <w:rPr>
-          <w:rtl w:val="0"/>
-        </w:rPr>
-      </w:r>
-    </w:p>
-    <w:p>
-      <w:pPr>
-        <w:rPr>
-          <w:i w:val="1"/>
-          <w:color w:val="0000ff"/>
-        </w:rPr>
-      </w:pPr>
-      <w:r>
-        <w:rPr>
-          <w:rtl w:val="0"/>
-        </w:rPr>
-      </w:r>
-    </w:p>
-    <w:p>
-      <w:pPr>
-        <w:rPr>
-          <w:i w:val="1"/>
-          <w:color w:val="0000ff"/>
-        </w:rPr>
-      </w:pPr>
-      <w:r>
-        <w:rPr>
-          <w:rtl w:val="0"/>
-        </w:rPr>
-      </w:r>
-    </w:p>
-    <w:p>
-      <w:pPr>
-        <w:rPr>
-          <w:i w:val="1"/>
-          <w:color w:val="0000ff"/>
-        </w:rPr>
-      </w:pPr>
-      <w:r>
-        <w:rPr>
-          <w:rtl w:val="0"/>
-        </w:rPr>
-      </w:r>
-    </w:p>
-    <w:p>
-      <w:pPr>
-        <w:rPr>
-          <w:i w:val="1"/>
-          <w:color w:val="0000ff"/>
-        </w:rPr>
-      </w:pPr>
-      <w:r>
-        <w:rPr>
-          <w:rtl w:val="0"/>
-        </w:rPr>
-      </w:r>
-    </w:p>
-    <w:p>
-      <w:pPr>
-        <w:rPr>
-          <w:i w:val="1"/>
-          <w:color w:val="0000ff"/>
-        </w:rPr>
-      </w:pPr>
-      <w:r>
-        <w:rPr>
-          <w:rtl w:val="0"/>
-        </w:rPr>
       </w:r>
     </w:p>
     <w:p>
@@ -1693,115 +1573,333 @@
     </w:p>
     <w:p>
       <w:pPr>
-        <w:rPr/>
-      </w:pPr>
-      <w:r>
-        <w:rPr>
-          <w:rtl w:val="0"/>
-        </w:rPr>
-      </w:r>
-    </w:p>
-    <w:p>
-      <w:pPr>
-        <w:jc w:val="center"/>
-        <w:rPr/>
-      </w:pPr>
-      <w:r>
-        <w:rPr/>
-        <w:drawing>
-          <wp:inline distB="114300" distT="114300" distL="114300" distR="114300">
-            <wp:extent cx="4760947" cy="2525438"/>
-            <wp:effectExtent b="0" l="0" r="0" t="0"/>
-            <wp:docPr id="1" name="image4.png"/>
-            <a:graphic>
-              <a:graphicData uri="http://schemas.openxmlformats.org/drawingml/2006/picture">
-                <pic:pic>
-                  <pic:nvPicPr>
-                    <pic:cNvPr id="0" name="image4.png"/>
-                    <pic:cNvPicPr preferRelativeResize="0"/>
-                  </pic:nvPicPr>
-                  <pic:blipFill>
-                    <a:blip r:embed="rId9"/>
-                    <a:srcRect b="0" l="0" r="0" t="0"/>
-                    <a:stretch>
-                      <a:fillRect/>
-                    </a:stretch>
-                  </pic:blipFill>
-                  <pic:spPr>
-                    <a:xfrm>
-                      <a:off x="0" y="0"/>
-                      <a:ext cx="4760947" cy="2525438"/>
-                    </a:xfrm>
-                    <a:prstGeom prst="rect"/>
-                    <a:ln/>
-                  </pic:spPr>
-                </pic:pic>
-              </a:graphicData>
-            </a:graphic>
-          </wp:inline>
-        </w:drawing>
-      </w:r>
-      <w:r>
-        <w:rPr>
-          <w:rtl w:val="0"/>
-        </w:rPr>
-      </w:r>
-    </w:p>
-    <w:p>
-      <w:pPr>
-        <w:jc w:val="center"/>
-        <w:rPr/>
-      </w:pPr>
-      <w:r>
-        <w:rPr>
-          <w:rtl w:val="0"/>
-        </w:rPr>
-      </w:r>
-    </w:p>
-    <w:p>
-      <w:pPr>
-        <w:jc w:val="center"/>
-        <w:rPr/>
-      </w:pPr>
-      <w:r>
-        <w:rPr/>
-        <w:drawing>
-          <wp:inline distB="114300" distT="114300" distL="114300" distR="114300">
-            <wp:extent cx="4448175" cy="2466127"/>
-            <wp:effectExtent b="0" l="0" r="0" t="0"/>
-            <wp:docPr id="5" name="image5.png"/>
-            <a:graphic>
-              <a:graphicData uri="http://schemas.openxmlformats.org/drawingml/2006/picture">
-                <pic:pic>
-                  <pic:nvPicPr>
-                    <pic:cNvPr id="0" name="image5.png"/>
-                    <pic:cNvPicPr preferRelativeResize="0"/>
-                  </pic:nvPicPr>
-                  <pic:blipFill>
-                    <a:blip r:embed="rId10"/>
-                    <a:srcRect b="0" l="0" r="0" t="0"/>
-                    <a:stretch>
-                      <a:fillRect/>
-                    </a:stretch>
-                  </pic:blipFill>
-                  <pic:spPr>
-                    <a:xfrm>
-                      <a:off x="0" y="0"/>
-                      <a:ext cx="4448175" cy="2466127"/>
-                    </a:xfrm>
-                    <a:prstGeom prst="rect"/>
-                    <a:ln/>
-                  </pic:spPr>
-                </pic:pic>
-              </a:graphicData>
-            </a:graphic>
-          </wp:inline>
-        </w:drawing>
-      </w:r>
-      <w:r>
-        <w:rPr>
-          <w:rtl w:val="0"/>
-        </w:rPr>
+        <w:numPr>
+          <w:ilvl w:val="0"/>
+          <w:numId w:val="6"/>
+        </w:numPr>
+        <w:ind w:left="720" w:hanging="360"/>
+        <w:rPr/>
+      </w:pPr>
+      <w:r>
+        <w:rPr>
+          <w:rtl w:val="0"/>
+        </w:rPr>
+        <w:t xml:space="preserve">Home page </w:t>
+      </w:r>
+    </w:p>
+    <w:p>
+      <w:pPr>
+        <w:ind w:left="720" w:firstLine="0"/>
+        <w:rPr/>
+      </w:pPr>
+      <w:r>
+        <w:rPr>
+          <w:rtl w:val="0"/>
+        </w:rPr>
+        <w:t xml:space="preserve">This will be the primary landing page for the product. It will have an option to either sign up or login as a client.</w:t>
+      </w:r>
+    </w:p>
+    <w:p>
+      <w:pPr>
+        <w:numPr>
+          <w:ilvl w:val="0"/>
+          <w:numId w:val="6"/>
+        </w:numPr>
+        <w:ind w:left="720" w:hanging="360"/>
+        <w:rPr>
+          <w:u w:val="none"/>
+        </w:rPr>
+      </w:pPr>
+      <w:r>
+        <w:rPr>
+          <w:rtl w:val="0"/>
+        </w:rPr>
+        <w:t xml:space="preserve">User profile page</w:t>
+      </w:r>
+    </w:p>
+    <w:p>
+      <w:pPr>
+        <w:ind w:left="720" w:firstLine="0"/>
+        <w:rPr/>
+      </w:pPr>
+      <w:r>
+        <w:rPr>
+          <w:rtl w:val="0"/>
+        </w:rPr>
+        <w:t xml:space="preserve">The user profile page will contain the following use cases -</w:t>
+      </w:r>
+    </w:p>
+    <w:p>
+      <w:pPr>
+        <w:numPr>
+          <w:ilvl w:val="0"/>
+          <w:numId w:val="12"/>
+        </w:numPr>
+        <w:ind w:left="1440" w:hanging="360"/>
+        <w:rPr>
+          <w:u w:val="none"/>
+        </w:rPr>
+      </w:pPr>
+      <w:r>
+        <w:rPr>
+          <w:rtl w:val="0"/>
+        </w:rPr>
+        <w:t xml:space="preserve">User Data : This will be a snapshot of the users profile with their initial survey responses being directly linked to this information. They will also have the ability to edit their bio data and account credentials.</w:t>
+      </w:r>
+    </w:p>
+    <w:p>
+      <w:pPr>
+        <w:numPr>
+          <w:ilvl w:val="0"/>
+          <w:numId w:val="12"/>
+        </w:numPr>
+        <w:ind w:left="1440" w:hanging="360"/>
+        <w:rPr>
+          <w:u w:val="none"/>
+        </w:rPr>
+      </w:pPr>
+      <w:r>
+        <w:rPr>
+          <w:rtl w:val="0"/>
+        </w:rPr>
+        <w:t xml:space="preserve">Coach Planner : will allow the user to view the coaching profile and book a coaching appointment via Calendly. </w:t>
+      </w:r>
+    </w:p>
+    <w:p>
+      <w:pPr>
+        <w:numPr>
+          <w:ilvl w:val="0"/>
+          <w:numId w:val="12"/>
+        </w:numPr>
+        <w:ind w:left="1440" w:hanging="360"/>
+        <w:rPr>
+          <w:u w:val="none"/>
+        </w:rPr>
+      </w:pPr>
+      <w:r>
+        <w:rPr>
+          <w:rtl w:val="0"/>
+        </w:rPr>
+        <w:t xml:space="preserve">List your goals : It allows the user to journal their personal finance goals in SMART format. The user will be able to add a new goal</w:t>
+      </w:r>
+    </w:p>
+    <w:p>
+      <w:pPr>
+        <w:ind w:left="0" w:firstLine="0"/>
+        <w:rPr/>
+      </w:pPr>
+      <w:r>
+        <w:rPr>
+          <w:rtl w:val="0"/>
+        </w:rPr>
+        <w:t xml:space="preserve">      3. </w:t>
+        <w:tab/>
+        <w:t xml:space="preserve"> Coach profile page</w:t>
+      </w:r>
+    </w:p>
+    <w:p>
+      <w:pPr>
+        <w:ind w:left="720" w:firstLine="0"/>
+        <w:rPr/>
+      </w:pPr>
+      <w:r>
+        <w:rPr>
+          <w:rtl w:val="0"/>
+        </w:rPr>
+        <w:t xml:space="preserve"> The coach profile page will have the following use cases -</w:t>
+      </w:r>
+    </w:p>
+    <w:p>
+      <w:pPr>
+        <w:numPr>
+          <w:ilvl w:val="0"/>
+          <w:numId w:val="7"/>
+        </w:numPr>
+        <w:ind w:left="1440" w:hanging="360"/>
+        <w:rPr>
+          <w:u w:val="none"/>
+        </w:rPr>
+      </w:pPr>
+      <w:r>
+        <w:rPr>
+          <w:rtl w:val="0"/>
+        </w:rPr>
+        <w:t xml:space="preserve">Coach Data: This will contain all the coach’s information which will include their response to the initial survey from that they filled up while signing up.</w:t>
+      </w:r>
+    </w:p>
+    <w:p>
+      <w:pPr>
+        <w:numPr>
+          <w:ilvl w:val="0"/>
+          <w:numId w:val="7"/>
+        </w:numPr>
+        <w:ind w:left="1440" w:hanging="360"/>
+        <w:rPr>
+          <w:u w:val="none"/>
+        </w:rPr>
+      </w:pPr>
+      <w:r>
+        <w:rPr>
+          <w:rtl w:val="0"/>
+        </w:rPr>
+        <w:t xml:space="preserve">Active Clients:This will contain a list of all active clients for the coach.</w:t>
+      </w:r>
+    </w:p>
+    <w:p>
+      <w:pPr>
+        <w:numPr>
+          <w:ilvl w:val="0"/>
+          <w:numId w:val="7"/>
+        </w:numPr>
+        <w:ind w:left="1440" w:hanging="360"/>
+        <w:rPr>
+          <w:u w:val="none"/>
+        </w:rPr>
+      </w:pPr>
+      <w:r>
+        <w:rPr>
+          <w:rtl w:val="0"/>
+        </w:rPr>
+        <w:t xml:space="preserve">Goal Completion Approval Requests: The coach will get the approval request of any of his clients who wants to change the status of the goal to “completed”.</w:t>
+      </w:r>
+    </w:p>
+    <w:p>
+      <w:pPr>
+        <w:numPr>
+          <w:ilvl w:val="0"/>
+          <w:numId w:val="7"/>
+        </w:numPr>
+        <w:ind w:left="1440" w:hanging="360"/>
+        <w:rPr>
+          <w:u w:val="none"/>
+        </w:rPr>
+      </w:pPr>
+      <w:r>
+        <w:rPr>
+          <w:rtl w:val="0"/>
+        </w:rPr>
+        <w:t xml:space="preserve">Schedule a follow up meeting: The coach will be provided an option to ask the client to schedule a follow up meeting before the coach approves changing the goal status to “Completed”.</w:t>
+      </w:r>
+    </w:p>
+    <w:p>
+      <w:pPr>
+        <w:numPr>
+          <w:ilvl w:val="0"/>
+          <w:numId w:val="7"/>
+        </w:numPr>
+        <w:ind w:left="1440" w:hanging="360"/>
+        <w:rPr>
+          <w:u w:val="none"/>
+        </w:rPr>
+      </w:pPr>
+      <w:r>
+        <w:rPr>
+          <w:rtl w:val="0"/>
+        </w:rPr>
+        <w:t xml:space="preserve">Add meeting notes: The coach will also be able to add notes after a meeting with the client.</w:t>
+      </w:r>
+    </w:p>
+    <w:p>
+      <w:pPr>
+        <w:rPr/>
+      </w:pPr>
+      <w:r>
+        <w:rPr>
+          <w:rtl w:val="0"/>
+        </w:rPr>
+      </w:r>
+    </w:p>
+    <w:p>
+      <w:pPr>
+        <w:rPr/>
+      </w:pPr>
+      <w:r>
+        <w:rPr>
+          <w:rtl w:val="0"/>
+        </w:rPr>
+        <w:t xml:space="preserve">       4.    Admin portal:</w:t>
+      </w:r>
+    </w:p>
+    <w:p>
+      <w:pPr>
+        <w:numPr>
+          <w:ilvl w:val="0"/>
+          <w:numId w:val="2"/>
+        </w:numPr>
+        <w:ind w:left="1440" w:hanging="360"/>
+        <w:rPr>
+          <w:u w:val="none"/>
+        </w:rPr>
+      </w:pPr>
+      <w:r>
+        <w:rPr>
+          <w:rtl w:val="0"/>
+        </w:rPr>
+        <w:t xml:space="preserve"> Client Data: Snapshot of all client details including action item to remove them from the platform.</w:t>
+      </w:r>
+    </w:p>
+    <w:p>
+      <w:pPr>
+        <w:numPr>
+          <w:ilvl w:val="0"/>
+          <w:numId w:val="2"/>
+        </w:numPr>
+        <w:ind w:left="1440" w:hanging="360"/>
+        <w:rPr>
+          <w:u w:val="none"/>
+        </w:rPr>
+      </w:pPr>
+      <w:r>
+        <w:rPr>
+          <w:rtl w:val="0"/>
+        </w:rPr>
+        <w:t xml:space="preserve">Existing Coach Data: Snapshot of all the coaches in the platform including the same action item to remove them from the platform.</w:t>
+      </w:r>
+    </w:p>
+    <w:p>
+      <w:pPr>
+        <w:numPr>
+          <w:ilvl w:val="0"/>
+          <w:numId w:val="2"/>
+        </w:numPr>
+        <w:ind w:left="1440" w:hanging="360"/>
+        <w:rPr>
+          <w:u w:val="none"/>
+        </w:rPr>
+      </w:pPr>
+      <w:r>
+        <w:rPr>
+          <w:rtl w:val="0"/>
+        </w:rPr>
+        <w:t xml:space="preserve">Pending Coach Approval List: List of all details of newly signed up coaches and action buttons to approve / reject their form.</w:t>
+      </w:r>
+    </w:p>
+    <w:p>
+      <w:pPr>
+        <w:ind w:left="0" w:firstLine="720"/>
+        <w:rPr/>
+      </w:pPr>
+      <w:r>
+        <w:rPr>
+          <w:rtl w:val="0"/>
+        </w:rPr>
+        <w:br w:type="textWrapping"/>
+        <w:t xml:space="preserve"> </w:t>
+        <w:tab/>
+        <w:tab/>
+      </w:r>
+      <w:r>
+        <w:rPr>
+          <w:rtl w:val="0"/>
+        </w:rPr>
+        <w:tab/>
+        <w:tab/>
+        <w:t xml:space="preserve"> </w:t>
+        <w:tab/>
+        <w:t xml:space="preserve"> </w:t>
+        <w:tab/>
+        <w:t xml:space="preserve"> </w:t>
+        <w:tab/>
       </w:r>
     </w:p>
     <w:p>
@@ -1849,42 +1947,6 @@
           <w:rtl w:val="0"/>
         </w:rPr>
         <w:t xml:space="preserve"> </w:t>
-      </w:r>
-    </w:p>
-    <w:p>
-      <w:pPr>
-        <w:rPr>
-          <w:color w:val="0000ff"/>
-        </w:rPr>
-      </w:pPr>
-      <w:r>
-        <w:rPr>
-          <w:rtl w:val="0"/>
-        </w:rPr>
-      </w:r>
-    </w:p>
-    <w:p>
-      <w:pPr>
-        <w:rPr>
-          <w:color w:val="0000ff"/>
-        </w:rPr>
-      </w:pPr>
-      <w:r>
-        <w:rPr>
-          <w:rtl w:val="0"/>
-        </w:rPr>
-      </w:r>
-    </w:p>
-    <w:p>
-      <w:pPr>
-        <w:rPr>
-          <w:color w:val="0000ff"/>
-        </w:rPr>
-      </w:pPr>
-      <w:r>
-        <w:rPr>
-          <w:rtl w:val="0"/>
-        </w:rPr>
       </w:r>
     </w:p>
     <w:p>
@@ -2187,7 +2249,7 @@
       <w:pPr>
         <w:numPr>
           <w:ilvl w:val="0"/>
-          <w:numId w:val="2"/>
+          <w:numId w:val="3"/>
         </w:numPr>
         <w:ind w:left="720" w:hanging="360"/>
         <w:rPr>
@@ -2205,7 +2267,7 @@
       <w:pPr>
         <w:numPr>
           <w:ilvl w:val="0"/>
-          <w:numId w:val="2"/>
+          <w:numId w:val="3"/>
         </w:numPr>
         <w:ind w:left="720" w:hanging="360"/>
         <w:rPr>
@@ -2218,7 +2280,7 @@
         </w:rPr>
         <w:t xml:space="preserve">Use-case Diagram: Whimsical  [</w:t>
       </w:r>
-      <w:hyperlink r:id="rId11">
+      <w:hyperlink r:id="rId6">
         <w:r>
           <w:rPr>
             <w:rFonts w:ascii="Roboto" w:cs="Roboto" w:eastAsia="Roboto" w:hAnsi="Roboto"/>
@@ -2252,7 +2314,7 @@
       <w:pPr>
         <w:numPr>
           <w:ilvl w:val="0"/>
-          <w:numId w:val="2"/>
+          <w:numId w:val="3"/>
         </w:numPr>
         <w:ind w:left="720" w:hanging="360"/>
       </w:pPr>
@@ -2265,7 +2327,7 @@
         </w:rPr>
         <w:t xml:space="preserve">Webpack [</w:t>
       </w:r>
-      <w:hyperlink r:id="rId12">
+      <w:hyperlink r:id="rId7">
         <w:r>
           <w:rPr>
             <w:color w:val="1155cc"/>
@@ -2286,7 +2348,7 @@
       <w:pPr>
         <w:numPr>
           <w:ilvl w:val="0"/>
-          <w:numId w:val="2"/>
+          <w:numId w:val="3"/>
         </w:numPr>
         <w:ind w:left="720" w:hanging="360"/>
         <w:rPr>
@@ -2299,7 +2361,7 @@
         </w:rPr>
         <w:t xml:space="preserve">AWS EC2: [</w:t>
       </w:r>
-      <w:hyperlink r:id="rId13">
+      <w:hyperlink r:id="rId8">
         <w:r>
           <w:rPr>
             <w:color w:val="1155cc"/>
@@ -2325,7 +2387,7 @@
       <w:pPr>
         <w:numPr>
           <w:ilvl w:val="0"/>
-          <w:numId w:val="2"/>
+          <w:numId w:val="3"/>
         </w:numPr>
         <w:ind w:left="720" w:hanging="360"/>
         <w:rPr>
@@ -2338,7 +2400,7 @@
         </w:rPr>
         <w:t xml:space="preserve">AWS Cloudwatch: [</w:t>
       </w:r>
-      <w:hyperlink r:id="rId14">
+      <w:hyperlink r:id="rId9">
         <w:r>
           <w:rPr>
             <w:color w:val="1155cc"/>
@@ -2394,7 +2456,7 @@
       </w:r>
     </w:p>
     <w:sectPr>
-      <w:headerReference r:id="rId15" w:type="default"/>
+      <w:headerReference r:id="rId10" w:type="default"/>
       <w:pgSz w:h="15840" w:w="12240" w:orient="portrait"/>
       <w:pgMar w:bottom="1440" w:top="1440" w:left="1440" w:right="1440" w:header="720" w:footer="720"/>
       <w:pgNumType w:start="1"/>
@@ -2533,6 +2595,116 @@
   <w:abstractNum w:abstractNumId="2">
     <w:lvl w:ilvl="0">
       <w:start w:val="1"/>
+      <w:numFmt w:val="lowerLetter"/>
+      <w:lvlText w:val="%1."/>
+      <w:lvlJc w:val="left"/>
+      <w:pPr>
+        <w:ind w:left="1440" w:hanging="360"/>
+      </w:pPr>
+      <w:rPr>
+        <w:u w:val="none"/>
+      </w:rPr>
+    </w:lvl>
+    <w:lvl w:ilvl="1">
+      <w:start w:val="1"/>
+      <w:numFmt w:val="lowerRoman"/>
+      <w:lvlText w:val="%2."/>
+      <w:lvlJc w:val="right"/>
+      <w:pPr>
+        <w:ind w:left="2160" w:hanging="360"/>
+      </w:pPr>
+      <w:rPr>
+        <w:u w:val="none"/>
+      </w:rPr>
+    </w:lvl>
+    <w:lvl w:ilvl="2">
+      <w:start w:val="1"/>
+      <w:numFmt w:val="decimal"/>
+      <w:lvlText w:val="%3."/>
+      <w:lvlJc w:val="left"/>
+      <w:pPr>
+        <w:ind w:left="2880" w:hanging="360"/>
+      </w:pPr>
+      <w:rPr>
+        <w:u w:val="none"/>
+      </w:rPr>
+    </w:lvl>
+    <w:lvl w:ilvl="3">
+      <w:start w:val="1"/>
+      <w:numFmt w:val="lowerLetter"/>
+      <w:lvlText w:val="%4."/>
+      <w:lvlJc w:val="left"/>
+      <w:pPr>
+        <w:ind w:left="3600" w:hanging="360"/>
+      </w:pPr>
+      <w:rPr>
+        <w:u w:val="none"/>
+      </w:rPr>
+    </w:lvl>
+    <w:lvl w:ilvl="4">
+      <w:start w:val="1"/>
+      <w:numFmt w:val="lowerRoman"/>
+      <w:lvlText w:val="%5."/>
+      <w:lvlJc w:val="right"/>
+      <w:pPr>
+        <w:ind w:left="4320" w:hanging="360"/>
+      </w:pPr>
+      <w:rPr>
+        <w:u w:val="none"/>
+      </w:rPr>
+    </w:lvl>
+    <w:lvl w:ilvl="5">
+      <w:start w:val="1"/>
+      <w:numFmt w:val="decimal"/>
+      <w:lvlText w:val="%6."/>
+      <w:lvlJc w:val="left"/>
+      <w:pPr>
+        <w:ind w:left="5040" w:hanging="360"/>
+      </w:pPr>
+      <w:rPr>
+        <w:u w:val="none"/>
+      </w:rPr>
+    </w:lvl>
+    <w:lvl w:ilvl="6">
+      <w:start w:val="1"/>
+      <w:numFmt w:val="lowerLetter"/>
+      <w:lvlText w:val="%7."/>
+      <w:lvlJc w:val="left"/>
+      <w:pPr>
+        <w:ind w:left="5760" w:hanging="360"/>
+      </w:pPr>
+      <w:rPr>
+        <w:u w:val="none"/>
+      </w:rPr>
+    </w:lvl>
+    <w:lvl w:ilvl="7">
+      <w:start w:val="1"/>
+      <w:numFmt w:val="lowerRoman"/>
+      <w:lvlText w:val="%8."/>
+      <w:lvlJc w:val="right"/>
+      <w:pPr>
+        <w:ind w:left="6480" w:hanging="360"/>
+      </w:pPr>
+      <w:rPr>
+        <w:u w:val="none"/>
+      </w:rPr>
+    </w:lvl>
+    <w:lvl w:ilvl="8">
+      <w:start w:val="1"/>
+      <w:numFmt w:val="decimal"/>
+      <w:lvlText w:val="%9."/>
+      <w:lvlJc w:val="left"/>
+      <w:pPr>
+        <w:ind w:left="7200" w:hanging="360"/>
+      </w:pPr>
+      <w:rPr>
+        <w:u w:val="none"/>
+      </w:rPr>
+    </w:lvl>
+  </w:abstractNum>
+  <w:abstractNum w:abstractNumId="3">
+    <w:lvl w:ilvl="0">
+      <w:start w:val="1"/>
       <w:numFmt w:val="decimal"/>
       <w:lvlText w:val="%1."/>
       <w:lvlJc w:val="left"/>
@@ -2640,7 +2812,7 @@
       </w:rPr>
     </w:lvl>
   </w:abstractNum>
-  <w:abstractNum w:abstractNumId="3">
+  <w:abstractNum w:abstractNumId="4">
     <w:lvl w:ilvl="0">
       <w:start w:val="1"/>
       <w:numFmt w:val="bullet"/>
@@ -2750,7 +2922,7 @@
       </w:rPr>
     </w:lvl>
   </w:abstractNum>
-  <w:abstractNum w:abstractNumId="4">
+  <w:abstractNum w:abstractNumId="5">
     <w:lvl w:ilvl="0">
       <w:start w:val="1"/>
       <w:numFmt w:val="decimal"/>
@@ -2860,7 +3032,7 @@
       </w:rPr>
     </w:lvl>
   </w:abstractNum>
-  <w:abstractNum w:abstractNumId="5">
+  <w:abstractNum w:abstractNumId="6">
     <w:lvl w:ilvl="0">
       <w:start w:val="1"/>
       <w:numFmt w:val="decimal"/>
@@ -2970,124 +3142,14 @@
       </w:rPr>
     </w:lvl>
   </w:abstractNum>
-  <w:abstractNum w:abstractNumId="6">
-    <w:lvl w:ilvl="0">
-      <w:start w:val="1"/>
-      <w:numFmt w:val="bullet"/>
-      <w:lvlText w:val="●"/>
-      <w:lvlJc w:val="left"/>
-      <w:pPr>
-        <w:ind w:left="720" w:hanging="360"/>
-      </w:pPr>
-      <w:rPr>
-        <w:u w:val="none"/>
-      </w:rPr>
-    </w:lvl>
-    <w:lvl w:ilvl="1">
-      <w:start w:val="1"/>
-      <w:numFmt w:val="bullet"/>
-      <w:lvlText w:val="○"/>
-      <w:lvlJc w:val="left"/>
-      <w:pPr>
-        <w:ind w:left="1440" w:hanging="360"/>
-      </w:pPr>
-      <w:rPr>
-        <w:u w:val="none"/>
-      </w:rPr>
-    </w:lvl>
-    <w:lvl w:ilvl="2">
-      <w:start w:val="1"/>
-      <w:numFmt w:val="bullet"/>
-      <w:lvlText w:val="■"/>
-      <w:lvlJc w:val="left"/>
-      <w:pPr>
-        <w:ind w:left="2160" w:hanging="360"/>
-      </w:pPr>
-      <w:rPr>
-        <w:u w:val="none"/>
-      </w:rPr>
-    </w:lvl>
-    <w:lvl w:ilvl="3">
-      <w:start w:val="1"/>
-      <w:numFmt w:val="bullet"/>
-      <w:lvlText w:val="●"/>
-      <w:lvlJc w:val="left"/>
-      <w:pPr>
-        <w:ind w:left="2880" w:hanging="360"/>
-      </w:pPr>
-      <w:rPr>
-        <w:u w:val="none"/>
-      </w:rPr>
-    </w:lvl>
-    <w:lvl w:ilvl="4">
-      <w:start w:val="1"/>
-      <w:numFmt w:val="bullet"/>
-      <w:lvlText w:val="○"/>
-      <w:lvlJc w:val="left"/>
-      <w:pPr>
-        <w:ind w:left="3600" w:hanging="360"/>
-      </w:pPr>
-      <w:rPr>
-        <w:u w:val="none"/>
-      </w:rPr>
-    </w:lvl>
-    <w:lvl w:ilvl="5">
-      <w:start w:val="1"/>
-      <w:numFmt w:val="bullet"/>
-      <w:lvlText w:val="■"/>
-      <w:lvlJc w:val="left"/>
-      <w:pPr>
-        <w:ind w:left="4320" w:hanging="360"/>
-      </w:pPr>
-      <w:rPr>
-        <w:u w:val="none"/>
-      </w:rPr>
-    </w:lvl>
-    <w:lvl w:ilvl="6">
-      <w:start w:val="1"/>
-      <w:numFmt w:val="bullet"/>
-      <w:lvlText w:val="●"/>
-      <w:lvlJc w:val="left"/>
-      <w:pPr>
-        <w:ind w:left="5040" w:hanging="360"/>
-      </w:pPr>
-      <w:rPr>
-        <w:u w:val="none"/>
-      </w:rPr>
-    </w:lvl>
-    <w:lvl w:ilvl="7">
-      <w:start w:val="1"/>
-      <w:numFmt w:val="bullet"/>
-      <w:lvlText w:val="○"/>
-      <w:lvlJc w:val="left"/>
-      <w:pPr>
-        <w:ind w:left="5760" w:hanging="360"/>
-      </w:pPr>
-      <w:rPr>
-        <w:u w:val="none"/>
-      </w:rPr>
-    </w:lvl>
-    <w:lvl w:ilvl="8">
-      <w:start w:val="1"/>
-      <w:numFmt w:val="bullet"/>
-      <w:lvlText w:val="■"/>
-      <w:lvlJc w:val="left"/>
-      <w:pPr>
-        <w:ind w:left="6480" w:hanging="360"/>
-      </w:pPr>
-      <w:rPr>
-        <w:u w:val="none"/>
-      </w:rPr>
-    </w:lvl>
-  </w:abstractNum>
   <w:abstractNum w:abstractNumId="7">
     <w:lvl w:ilvl="0">
       <w:start w:val="1"/>
-      <w:numFmt w:val="bullet"/>
-      <w:lvlText w:val="-"/>
-      <w:lvlJc w:val="left"/>
-      <w:pPr>
-        <w:ind w:left="720" w:hanging="360"/>
+      <w:numFmt w:val="lowerLetter"/>
+      <w:lvlText w:val="%1."/>
+      <w:lvlJc w:val="left"/>
+      <w:pPr>
+        <w:ind w:left="1440" w:hanging="360"/>
       </w:pPr>
       <w:rPr>
         <w:u w:val="none"/>
@@ -3095,11 +3157,11 @@
     </w:lvl>
     <w:lvl w:ilvl="1">
       <w:start w:val="1"/>
-      <w:numFmt w:val="bullet"/>
-      <w:lvlText w:val="-"/>
-      <w:lvlJc w:val="left"/>
-      <w:pPr>
-        <w:ind w:left="1440" w:hanging="360"/>
+      <w:numFmt w:val="lowerRoman"/>
+      <w:lvlText w:val="%2."/>
+      <w:lvlJc w:val="right"/>
+      <w:pPr>
+        <w:ind w:left="2160" w:hanging="360"/>
       </w:pPr>
       <w:rPr>
         <w:u w:val="none"/>
@@ -3107,11 +3169,11 @@
     </w:lvl>
     <w:lvl w:ilvl="2">
       <w:start w:val="1"/>
-      <w:numFmt w:val="bullet"/>
-      <w:lvlText w:val="-"/>
-      <w:lvlJc w:val="left"/>
-      <w:pPr>
-        <w:ind w:left="2160" w:hanging="360"/>
+      <w:numFmt w:val="decimal"/>
+      <w:lvlText w:val="%3."/>
+      <w:lvlJc w:val="left"/>
+      <w:pPr>
+        <w:ind w:left="2880" w:hanging="360"/>
       </w:pPr>
       <w:rPr>
         <w:u w:val="none"/>
@@ -3119,11 +3181,11 @@
     </w:lvl>
     <w:lvl w:ilvl="3">
       <w:start w:val="1"/>
-      <w:numFmt w:val="bullet"/>
-      <w:lvlText w:val="-"/>
-      <w:lvlJc w:val="left"/>
-      <w:pPr>
-        <w:ind w:left="2880" w:hanging="360"/>
+      <w:numFmt w:val="lowerLetter"/>
+      <w:lvlText w:val="%4."/>
+      <w:lvlJc w:val="left"/>
+      <w:pPr>
+        <w:ind w:left="3600" w:hanging="360"/>
       </w:pPr>
       <w:rPr>
         <w:u w:val="none"/>
@@ -3131,11 +3193,11 @@
     </w:lvl>
     <w:lvl w:ilvl="4">
       <w:start w:val="1"/>
-      <w:numFmt w:val="bullet"/>
-      <w:lvlText w:val="-"/>
-      <w:lvlJc w:val="left"/>
-      <w:pPr>
-        <w:ind w:left="3600" w:hanging="360"/>
+      <w:numFmt w:val="lowerRoman"/>
+      <w:lvlText w:val="%5."/>
+      <w:lvlJc w:val="right"/>
+      <w:pPr>
+        <w:ind w:left="4320" w:hanging="360"/>
       </w:pPr>
       <w:rPr>
         <w:u w:val="none"/>
@@ -3143,11 +3205,11 @@
     </w:lvl>
     <w:lvl w:ilvl="5">
       <w:start w:val="1"/>
-      <w:numFmt w:val="bullet"/>
-      <w:lvlText w:val="-"/>
-      <w:lvlJc w:val="left"/>
-      <w:pPr>
-        <w:ind w:left="4320" w:hanging="360"/>
+      <w:numFmt w:val="decimal"/>
+      <w:lvlText w:val="%6."/>
+      <w:lvlJc w:val="left"/>
+      <w:pPr>
+        <w:ind w:left="5040" w:hanging="360"/>
       </w:pPr>
       <w:rPr>
         <w:u w:val="none"/>
@@ -3155,11 +3217,11 @@
     </w:lvl>
     <w:lvl w:ilvl="6">
       <w:start w:val="1"/>
-      <w:numFmt w:val="bullet"/>
-      <w:lvlText w:val="-"/>
-      <w:lvlJc w:val="left"/>
-      <w:pPr>
-        <w:ind w:left="5040" w:hanging="360"/>
+      <w:numFmt w:val="lowerLetter"/>
+      <w:lvlText w:val="%7."/>
+      <w:lvlJc w:val="left"/>
+      <w:pPr>
+        <w:ind w:left="5760" w:hanging="360"/>
       </w:pPr>
       <w:rPr>
         <w:u w:val="none"/>
@@ -3167,11 +3229,11 @@
     </w:lvl>
     <w:lvl w:ilvl="7">
       <w:start w:val="1"/>
-      <w:numFmt w:val="bullet"/>
-      <w:lvlText w:val="-"/>
-      <w:lvlJc w:val="left"/>
-      <w:pPr>
-        <w:ind w:left="5760" w:hanging="360"/>
+      <w:numFmt w:val="lowerRoman"/>
+      <w:lvlText w:val="%8."/>
+      <w:lvlJc w:val="right"/>
+      <w:pPr>
+        <w:ind w:left="6480" w:hanging="360"/>
       </w:pPr>
       <w:rPr>
         <w:u w:val="none"/>
@@ -3179,11 +3241,11 @@
     </w:lvl>
     <w:lvl w:ilvl="8">
       <w:start w:val="1"/>
-      <w:numFmt w:val="bullet"/>
-      <w:lvlText w:val="-"/>
-      <w:lvlJc w:val="left"/>
-      <w:pPr>
-        <w:ind w:left="6480" w:hanging="360"/>
+      <w:numFmt w:val="decimal"/>
+      <w:lvlText w:val="%9."/>
+      <w:lvlJc w:val="left"/>
+      <w:pPr>
+        <w:ind w:left="7200" w:hanging="360"/>
       </w:pPr>
       <w:rPr>
         <w:u w:val="none"/>
@@ -3193,6 +3255,116 @@
   <w:abstractNum w:abstractNumId="8">
     <w:lvl w:ilvl="0">
       <w:start w:val="1"/>
+      <w:numFmt w:val="decimal"/>
+      <w:lvlText w:val="%1."/>
+      <w:lvlJc w:val="left"/>
+      <w:pPr>
+        <w:ind w:left="720" w:hanging="360"/>
+      </w:pPr>
+      <w:rPr>
+        <w:u w:val="none"/>
+      </w:rPr>
+    </w:lvl>
+    <w:lvl w:ilvl="1">
+      <w:start w:val="1"/>
+      <w:numFmt w:val="lowerLetter"/>
+      <w:lvlText w:val="%2."/>
+      <w:lvlJc w:val="left"/>
+      <w:pPr>
+        <w:ind w:left="1440" w:hanging="360"/>
+      </w:pPr>
+      <w:rPr>
+        <w:u w:val="none"/>
+      </w:rPr>
+    </w:lvl>
+    <w:lvl w:ilvl="2">
+      <w:start w:val="1"/>
+      <w:numFmt w:val="lowerRoman"/>
+      <w:lvlText w:val="%3."/>
+      <w:lvlJc w:val="right"/>
+      <w:pPr>
+        <w:ind w:left="2160" w:hanging="360"/>
+      </w:pPr>
+      <w:rPr>
+        <w:u w:val="none"/>
+      </w:rPr>
+    </w:lvl>
+    <w:lvl w:ilvl="3">
+      <w:start w:val="1"/>
+      <w:numFmt w:val="decimal"/>
+      <w:lvlText w:val="%4."/>
+      <w:lvlJc w:val="left"/>
+      <w:pPr>
+        <w:ind w:left="2880" w:hanging="360"/>
+      </w:pPr>
+      <w:rPr>
+        <w:u w:val="none"/>
+      </w:rPr>
+    </w:lvl>
+    <w:lvl w:ilvl="4">
+      <w:start w:val="1"/>
+      <w:numFmt w:val="lowerLetter"/>
+      <w:lvlText w:val="%5."/>
+      <w:lvlJc w:val="left"/>
+      <w:pPr>
+        <w:ind w:left="3600" w:hanging="360"/>
+      </w:pPr>
+      <w:rPr>
+        <w:u w:val="none"/>
+      </w:rPr>
+    </w:lvl>
+    <w:lvl w:ilvl="5">
+      <w:start w:val="1"/>
+      <w:numFmt w:val="lowerRoman"/>
+      <w:lvlText w:val="%6."/>
+      <w:lvlJc w:val="right"/>
+      <w:pPr>
+        <w:ind w:left="4320" w:hanging="360"/>
+      </w:pPr>
+      <w:rPr>
+        <w:u w:val="none"/>
+      </w:rPr>
+    </w:lvl>
+    <w:lvl w:ilvl="6">
+      <w:start w:val="1"/>
+      <w:numFmt w:val="decimal"/>
+      <w:lvlText w:val="%7."/>
+      <w:lvlJc w:val="left"/>
+      <w:pPr>
+        <w:ind w:left="5040" w:hanging="360"/>
+      </w:pPr>
+      <w:rPr>
+        <w:u w:val="none"/>
+      </w:rPr>
+    </w:lvl>
+    <w:lvl w:ilvl="7">
+      <w:start w:val="1"/>
+      <w:numFmt w:val="lowerLetter"/>
+      <w:lvlText w:val="%8."/>
+      <w:lvlJc w:val="left"/>
+      <w:pPr>
+        <w:ind w:left="5760" w:hanging="360"/>
+      </w:pPr>
+      <w:rPr>
+        <w:u w:val="none"/>
+      </w:rPr>
+    </w:lvl>
+    <w:lvl w:ilvl="8">
+      <w:start w:val="1"/>
+      <w:numFmt w:val="lowerRoman"/>
+      <w:lvlText w:val="%9."/>
+      <w:lvlJc w:val="right"/>
+      <w:pPr>
+        <w:ind w:left="6480" w:hanging="360"/>
+      </w:pPr>
+      <w:rPr>
+        <w:u w:val="none"/>
+      </w:rPr>
+    </w:lvl>
+  </w:abstractNum>
+  <w:abstractNum w:abstractNumId="9">
+    <w:lvl w:ilvl="0">
+      <w:start w:val="1"/>
       <w:numFmt w:val="bullet"/>
       <w:lvlText w:val="-"/>
       <w:lvlJc w:val="left"/>
@@ -3294,6 +3466,336 @@
       <w:lvlJc w:val="left"/>
       <w:pPr>
         <w:ind w:left="6480" w:hanging="360"/>
+      </w:pPr>
+      <w:rPr>
+        <w:u w:val="none"/>
+      </w:rPr>
+    </w:lvl>
+  </w:abstractNum>
+  <w:abstractNum w:abstractNumId="10">
+    <w:lvl w:ilvl="0">
+      <w:start w:val="1"/>
+      <w:numFmt w:val="bullet"/>
+      <w:lvlText w:val="●"/>
+      <w:lvlJc w:val="left"/>
+      <w:pPr>
+        <w:ind w:left="720" w:hanging="360"/>
+      </w:pPr>
+      <w:rPr>
+        <w:u w:val="none"/>
+      </w:rPr>
+    </w:lvl>
+    <w:lvl w:ilvl="1">
+      <w:start w:val="1"/>
+      <w:numFmt w:val="bullet"/>
+      <w:lvlText w:val="○"/>
+      <w:lvlJc w:val="left"/>
+      <w:pPr>
+        <w:ind w:left="1440" w:hanging="360"/>
+      </w:pPr>
+      <w:rPr>
+        <w:u w:val="none"/>
+      </w:rPr>
+    </w:lvl>
+    <w:lvl w:ilvl="2">
+      <w:start w:val="1"/>
+      <w:numFmt w:val="bullet"/>
+      <w:lvlText w:val="■"/>
+      <w:lvlJc w:val="left"/>
+      <w:pPr>
+        <w:ind w:left="2160" w:hanging="360"/>
+      </w:pPr>
+      <w:rPr>
+        <w:u w:val="none"/>
+      </w:rPr>
+    </w:lvl>
+    <w:lvl w:ilvl="3">
+      <w:start w:val="1"/>
+      <w:numFmt w:val="bullet"/>
+      <w:lvlText w:val="●"/>
+      <w:lvlJc w:val="left"/>
+      <w:pPr>
+        <w:ind w:left="2880" w:hanging="360"/>
+      </w:pPr>
+      <w:rPr>
+        <w:u w:val="none"/>
+      </w:rPr>
+    </w:lvl>
+    <w:lvl w:ilvl="4">
+      <w:start w:val="1"/>
+      <w:numFmt w:val="bullet"/>
+      <w:lvlText w:val="○"/>
+      <w:lvlJc w:val="left"/>
+      <w:pPr>
+        <w:ind w:left="3600" w:hanging="360"/>
+      </w:pPr>
+      <w:rPr>
+        <w:u w:val="none"/>
+      </w:rPr>
+    </w:lvl>
+    <w:lvl w:ilvl="5">
+      <w:start w:val="1"/>
+      <w:numFmt w:val="bullet"/>
+      <w:lvlText w:val="■"/>
+      <w:lvlJc w:val="left"/>
+      <w:pPr>
+        <w:ind w:left="4320" w:hanging="360"/>
+      </w:pPr>
+      <w:rPr>
+        <w:u w:val="none"/>
+      </w:rPr>
+    </w:lvl>
+    <w:lvl w:ilvl="6">
+      <w:start w:val="1"/>
+      <w:numFmt w:val="bullet"/>
+      <w:lvlText w:val="●"/>
+      <w:lvlJc w:val="left"/>
+      <w:pPr>
+        <w:ind w:left="5040" w:hanging="360"/>
+      </w:pPr>
+      <w:rPr>
+        <w:u w:val="none"/>
+      </w:rPr>
+    </w:lvl>
+    <w:lvl w:ilvl="7">
+      <w:start w:val="1"/>
+      <w:numFmt w:val="bullet"/>
+      <w:lvlText w:val="○"/>
+      <w:lvlJc w:val="left"/>
+      <w:pPr>
+        <w:ind w:left="5760" w:hanging="360"/>
+      </w:pPr>
+      <w:rPr>
+        <w:u w:val="none"/>
+      </w:rPr>
+    </w:lvl>
+    <w:lvl w:ilvl="8">
+      <w:start w:val="1"/>
+      <w:numFmt w:val="bullet"/>
+      <w:lvlText w:val="■"/>
+      <w:lvlJc w:val="left"/>
+      <w:pPr>
+        <w:ind w:left="6480" w:hanging="360"/>
+      </w:pPr>
+      <w:rPr>
+        <w:u w:val="none"/>
+      </w:rPr>
+    </w:lvl>
+  </w:abstractNum>
+  <w:abstractNum w:abstractNumId="11">
+    <w:lvl w:ilvl="0">
+      <w:start w:val="1"/>
+      <w:numFmt w:val="bullet"/>
+      <w:lvlText w:val="-"/>
+      <w:lvlJc w:val="left"/>
+      <w:pPr>
+        <w:ind w:left="720" w:hanging="360"/>
+      </w:pPr>
+      <w:rPr>
+        <w:u w:val="none"/>
+      </w:rPr>
+    </w:lvl>
+    <w:lvl w:ilvl="1">
+      <w:start w:val="1"/>
+      <w:numFmt w:val="bullet"/>
+      <w:lvlText w:val="-"/>
+      <w:lvlJc w:val="left"/>
+      <w:pPr>
+        <w:ind w:left="1440" w:hanging="360"/>
+      </w:pPr>
+      <w:rPr>
+        <w:u w:val="none"/>
+      </w:rPr>
+    </w:lvl>
+    <w:lvl w:ilvl="2">
+      <w:start w:val="1"/>
+      <w:numFmt w:val="bullet"/>
+      <w:lvlText w:val="-"/>
+      <w:lvlJc w:val="left"/>
+      <w:pPr>
+        <w:ind w:left="2160" w:hanging="360"/>
+      </w:pPr>
+      <w:rPr>
+        <w:u w:val="none"/>
+      </w:rPr>
+    </w:lvl>
+    <w:lvl w:ilvl="3">
+      <w:start w:val="1"/>
+      <w:numFmt w:val="bullet"/>
+      <w:lvlText w:val="-"/>
+      <w:lvlJc w:val="left"/>
+      <w:pPr>
+        <w:ind w:left="2880" w:hanging="360"/>
+      </w:pPr>
+      <w:rPr>
+        <w:u w:val="none"/>
+      </w:rPr>
+    </w:lvl>
+    <w:lvl w:ilvl="4">
+      <w:start w:val="1"/>
+      <w:numFmt w:val="bullet"/>
+      <w:lvlText w:val="-"/>
+      <w:lvlJc w:val="left"/>
+      <w:pPr>
+        <w:ind w:left="3600" w:hanging="360"/>
+      </w:pPr>
+      <w:rPr>
+        <w:u w:val="none"/>
+      </w:rPr>
+    </w:lvl>
+    <w:lvl w:ilvl="5">
+      <w:start w:val="1"/>
+      <w:numFmt w:val="bullet"/>
+      <w:lvlText w:val="-"/>
+      <w:lvlJc w:val="left"/>
+      <w:pPr>
+        <w:ind w:left="4320" w:hanging="360"/>
+      </w:pPr>
+      <w:rPr>
+        <w:u w:val="none"/>
+      </w:rPr>
+    </w:lvl>
+    <w:lvl w:ilvl="6">
+      <w:start w:val="1"/>
+      <w:numFmt w:val="bullet"/>
+      <w:lvlText w:val="-"/>
+      <w:lvlJc w:val="left"/>
+      <w:pPr>
+        <w:ind w:left="5040" w:hanging="360"/>
+      </w:pPr>
+      <w:rPr>
+        <w:u w:val="none"/>
+      </w:rPr>
+    </w:lvl>
+    <w:lvl w:ilvl="7">
+      <w:start w:val="1"/>
+      <w:numFmt w:val="bullet"/>
+      <w:lvlText w:val="-"/>
+      <w:lvlJc w:val="left"/>
+      <w:pPr>
+        <w:ind w:left="5760" w:hanging="360"/>
+      </w:pPr>
+      <w:rPr>
+        <w:u w:val="none"/>
+      </w:rPr>
+    </w:lvl>
+    <w:lvl w:ilvl="8">
+      <w:start w:val="1"/>
+      <w:numFmt w:val="bullet"/>
+      <w:lvlText w:val="-"/>
+      <w:lvlJc w:val="left"/>
+      <w:pPr>
+        <w:ind w:left="6480" w:hanging="360"/>
+      </w:pPr>
+      <w:rPr>
+        <w:u w:val="none"/>
+      </w:rPr>
+    </w:lvl>
+  </w:abstractNum>
+  <w:abstractNum w:abstractNumId="12">
+    <w:lvl w:ilvl="0">
+      <w:start w:val="1"/>
+      <w:numFmt w:val="lowerLetter"/>
+      <w:lvlText w:val="%1."/>
+      <w:lvlJc w:val="left"/>
+      <w:pPr>
+        <w:ind w:left="1440" w:hanging="360"/>
+      </w:pPr>
+      <w:rPr>
+        <w:u w:val="none"/>
+      </w:rPr>
+    </w:lvl>
+    <w:lvl w:ilvl="1">
+      <w:start w:val="1"/>
+      <w:numFmt w:val="lowerRoman"/>
+      <w:lvlText w:val="%2."/>
+      <w:lvlJc w:val="right"/>
+      <w:pPr>
+        <w:ind w:left="2160" w:hanging="360"/>
+      </w:pPr>
+      <w:rPr>
+        <w:u w:val="none"/>
+      </w:rPr>
+    </w:lvl>
+    <w:lvl w:ilvl="2">
+      <w:start w:val="1"/>
+      <w:numFmt w:val="decimal"/>
+      <w:lvlText w:val="%3."/>
+      <w:lvlJc w:val="left"/>
+      <w:pPr>
+        <w:ind w:left="2880" w:hanging="360"/>
+      </w:pPr>
+      <w:rPr>
+        <w:u w:val="none"/>
+      </w:rPr>
+    </w:lvl>
+    <w:lvl w:ilvl="3">
+      <w:start w:val="1"/>
+      <w:numFmt w:val="lowerLetter"/>
+      <w:lvlText w:val="%4."/>
+      <w:lvlJc w:val="left"/>
+      <w:pPr>
+        <w:ind w:left="3600" w:hanging="360"/>
+      </w:pPr>
+      <w:rPr>
+        <w:u w:val="none"/>
+      </w:rPr>
+    </w:lvl>
+    <w:lvl w:ilvl="4">
+      <w:start w:val="1"/>
+      <w:numFmt w:val="lowerRoman"/>
+      <w:lvlText w:val="%5."/>
+      <w:lvlJc w:val="right"/>
+      <w:pPr>
+        <w:ind w:left="4320" w:hanging="360"/>
+      </w:pPr>
+      <w:rPr>
+        <w:u w:val="none"/>
+      </w:rPr>
+    </w:lvl>
+    <w:lvl w:ilvl="5">
+      <w:start w:val="1"/>
+      <w:numFmt w:val="decimal"/>
+      <w:lvlText w:val="%6."/>
+      <w:lvlJc w:val="left"/>
+      <w:pPr>
+        <w:ind w:left="5040" w:hanging="360"/>
+      </w:pPr>
+      <w:rPr>
+        <w:u w:val="none"/>
+      </w:rPr>
+    </w:lvl>
+    <w:lvl w:ilvl="6">
+      <w:start w:val="1"/>
+      <w:numFmt w:val="lowerLetter"/>
+      <w:lvlText w:val="%7."/>
+      <w:lvlJc w:val="left"/>
+      <w:pPr>
+        <w:ind w:left="5760" w:hanging="360"/>
+      </w:pPr>
+      <w:rPr>
+        <w:u w:val="none"/>
+      </w:rPr>
+    </w:lvl>
+    <w:lvl w:ilvl="7">
+      <w:start w:val="1"/>
+      <w:numFmt w:val="lowerRoman"/>
+      <w:lvlText w:val="%8."/>
+      <w:lvlJc w:val="right"/>
+      <w:pPr>
+        <w:ind w:left="6480" w:hanging="360"/>
+      </w:pPr>
+      <w:rPr>
+        <w:u w:val="none"/>
+      </w:rPr>
+    </w:lvl>
+    <w:lvl w:ilvl="8">
+      <w:start w:val="1"/>
+      <w:numFmt w:val="decimal"/>
+      <w:lvlText w:val="%9."/>
+      <w:lvlJc w:val="left"/>
+      <w:pPr>
+        <w:ind w:left="7200" w:hanging="360"/>
       </w:pPr>
       <w:rPr>
         <w:u w:val="none"/>
@@ -3323,6 +3825,18 @@
   </w:num>
   <w:num w:numId="8">
     <w:abstractNumId w:val="8"/>
+  </w:num>
+  <w:num w:numId="9">
+    <w:abstractNumId w:val="9"/>
+  </w:num>
+  <w:num w:numId="10">
+    <w:abstractNumId w:val="10"/>
+  </w:num>
+  <w:num w:numId="11">
+    <w:abstractNumId w:val="11"/>
+  </w:num>
+  <w:num w:numId="12">
+    <w:abstractNumId w:val="12"/>
   </w:num>
 </w:numbering>
 </file>

</xml_diff>